<commit_message>
Adding details of the research papers I read
</commit_message>
<xml_diff>
--- a/LiteratureReview_Resources.docx
+++ b/LiteratureReview_Resources.docx
@@ -1158,7 +1158,25 @@
             <w:sz w:val="28"/>
             <w:szCs w:val="28"/>
           </w:rPr>
-          <w:t>/3477314.3507230</w:t>
+          <w:t>/3477314.35</w:t>
+        </w:r>
+        <w:r>
+          <w:rPr>
+            <w:rStyle w:val="Hyperlink"/>
+            <w:rFonts w:ascii="Times New Roman" w:hAnsi="Times New Roman" w:cs="Times New Roman"/>
+            <w:sz w:val="28"/>
+            <w:szCs w:val="28"/>
+          </w:rPr>
+          <w:t>0</w:t>
+        </w:r>
+        <w:r>
+          <w:rPr>
+            <w:rStyle w:val="Hyperlink"/>
+            <w:rFonts w:ascii="Times New Roman" w:hAnsi="Times New Roman" w:cs="Times New Roman"/>
+            <w:sz w:val="28"/>
+            <w:szCs w:val="28"/>
+          </w:rPr>
+          <w:t>7230</w:t>
         </w:r>
       </w:hyperlink>
       <w:r>
@@ -1277,6 +1295,63 @@
           <w:szCs w:val="28"/>
         </w:rPr>
       </w:pPr>
+      <w:r>
+        <w:rPr>
+          <w:color w:val="333333"/>
+          <w:sz w:val="28"/>
+          <w:szCs w:val="28"/>
+        </w:rPr>
+        <w:drawing>
+          <wp:inline distT="0" distB="0" distL="0" distR="0" wp14:anchorId="21A23BA0" wp14:editId="30985EAA">
+            <wp:extent cx="5731510" cy="2648585"/>
+            <wp:effectExtent l="0" t="0" r="2540" b="0"/>
+            <wp:docPr id="1057230679" name="Picture 1" descr="A screenshot of a computer&#10;&#10;Description automatically generated"/>
+            <wp:cNvGraphicFramePr>
+              <a:graphicFrameLocks xmlns:a="http://schemas.openxmlformats.org/drawingml/2006/main" noChangeAspect="1"/>
+            </wp:cNvGraphicFramePr>
+            <a:graphic xmlns:a="http://schemas.openxmlformats.org/drawingml/2006/main">
+              <a:graphicData uri="http://schemas.openxmlformats.org/drawingml/2006/picture">
+                <pic:pic xmlns:pic="http://schemas.openxmlformats.org/drawingml/2006/picture">
+                  <pic:nvPicPr>
+                    <pic:cNvPr id="1057230679" name="Picture 1" descr="A screenshot of a computer&#10;&#10;Description automatically generated"/>
+                    <pic:cNvPicPr/>
+                  </pic:nvPicPr>
+                  <pic:blipFill>
+                    <a:blip r:embed="rId8"/>
+                    <a:stretch>
+                      <a:fillRect/>
+                    </a:stretch>
+                  </pic:blipFill>
+                  <pic:spPr>
+                    <a:xfrm>
+                      <a:off x="0" y="0"/>
+                      <a:ext cx="5731510" cy="2648585"/>
+                    </a:xfrm>
+                    <a:prstGeom prst="rect">
+                      <a:avLst/>
+                    </a:prstGeom>
+                  </pic:spPr>
+                </pic:pic>
+              </a:graphicData>
+            </a:graphic>
+          </wp:inline>
+        </w:drawing>
+      </w:r>
+    </w:p>
+    <w:p>
+      <w:pPr>
+        <w:pStyle w:val="NormalWeb"/>
+        <w:pBdr>
+          <w:bottom w:val="single" w:sz="6" w:space="1" w:color="auto"/>
+        </w:pBdr>
+        <w:shd w:val="clear" w:color="auto" w:fill="FAFAFA"/>
+        <w:spacing w:before="0" w:beforeAutospacing="0" w:after="0" w:afterAutospacing="0"/>
+        <w:rPr>
+          <w:color w:val="333333"/>
+          <w:sz w:val="28"/>
+          <w:szCs w:val="28"/>
+        </w:rPr>
+      </w:pPr>
     </w:p>
     <w:p>
       <w:pPr>
@@ -1392,7 +1467,7 @@
         </w:rPr>
         <w:t xml:space="preserve"> </w:t>
       </w:r>
-      <w:hyperlink r:id="rId8" w:history="1">
+      <w:hyperlink r:id="rId9" w:history="1">
         <w:r>
           <w:rPr>
             <w:rStyle w:val="Hyperlink"/>
@@ -1515,7 +1590,6 @@
           <w:szCs w:val="28"/>
           <w:u w:val="single"/>
         </w:rPr>
-        <w:lastRenderedPageBreak/>
         <w:t>Description:</w:t>
       </w:r>
     </w:p>

</xml_diff>